<commit_message>
replaced projects and updated css
</commit_message>
<xml_diff>
--- a/assets/Resume.docx
+++ b/assets/Resume.docx
@@ -147,7 +147,7 @@
                           <pic:cNvPicPr preferRelativeResize="0"/>
                         </pic:nvPicPr>
                         <pic:blipFill>
-                          <a:blip r:embed="rId5"/>
+                          <a:blip r:embed="rId7"/>
                           <a:srcRect/>
                           <a:stretch>
                             <a:fillRect/>
@@ -224,21 +224,46 @@
                 <w:right w:val="nil"/>
                 <w:between w:val="nil"/>
               </w:pBdr>
-              <w:spacing w:before="200"/>
+              <w:rPr>
+                <w:sz w:val="20"/>
+                <w:szCs w:val="20"/>
+              </w:rPr>
+            </w:pPr>
+            <w:r>
               <w:rPr>
                 <w:color w:val="4A86E8"/>
                 <w:sz w:val="20"/>
                 <w:szCs w:val="20"/>
               </w:rPr>
-            </w:pPr>
-            <w:r>
+              <w:t>817.291.0418</w:t>
+            </w:r>
+          </w:p>
+          <w:p>
+            <w:pPr>
+              <w:widowControl w:val="0"/>
+              <w:pBdr>
+                <w:top w:val="nil"/>
+                <w:left w:val="nil"/>
+                <w:bottom w:val="nil"/>
+                <w:right w:val="nil"/>
+                <w:between w:val="nil"/>
+              </w:pBdr>
               <w:rPr>
                 <w:color w:val="4A86E8"/>
                 <w:sz w:val="20"/>
                 <w:szCs w:val="20"/>
               </w:rPr>
-              <w:t>817.291.0418</w:t>
-            </w:r>
+            </w:pPr>
+            <w:hyperlink r:id="rId8" w:history="1">
+              <w:r>
+                <w:rPr>
+                  <w:rStyle w:val="Hyperlink"/>
+                  <w:sz w:val="20"/>
+                  <w:szCs w:val="20"/>
+                </w:rPr>
+                <w:t>zachrojas94@gmail.com</w:t>
+              </w:r>
+            </w:hyperlink>
           </w:p>
           <w:p>
             <w:pPr>
@@ -256,14 +281,101 @@
                 <w:szCs w:val="20"/>
               </w:rPr>
             </w:pPr>
-            <w:r>
+            <w:hyperlink r:id="rId9" w:history="1">
+              <w:r>
+                <w:rPr>
+                  <w:rStyle w:val="Hyperlink"/>
+                  <w:sz w:val="20"/>
+                  <w:szCs w:val="20"/>
+                </w:rPr>
+                <w:t>https://github.com/zachrojas</w:t>
+              </w:r>
+            </w:hyperlink>
+          </w:p>
+          <w:p>
+            <w:pPr>
+              <w:widowControl w:val="0"/>
+              <w:pBdr>
+                <w:top w:val="nil"/>
+                <w:left w:val="nil"/>
+                <w:bottom w:val="nil"/>
+                <w:right w:val="nil"/>
+                <w:between w:val="nil"/>
+              </w:pBdr>
               <w:rPr>
                 <w:color w:val="4A86E8"/>
                 <w:sz w:val="20"/>
                 <w:szCs w:val="20"/>
               </w:rPr>
-              <w:t>zachrojas94@gmail.com</w:t>
-            </w:r>
+            </w:pPr>
+            <w:hyperlink r:id="rId10" w:history="1">
+              <w:r>
+                <w:rPr>
+                  <w:rStyle w:val="Hyperlink"/>
+                  <w:sz w:val="20"/>
+                  <w:szCs w:val="20"/>
+                </w:rPr>
+                <w:t>https://zachrojas.github.io/Portfolio/</w:t>
+              </w:r>
+            </w:hyperlink>
+            <w:r>
+              <w:rPr>
+                <w:color w:val="4A86E8"/>
+                <w:sz w:val="20"/>
+                <w:szCs w:val="20"/>
+              </w:rPr>
+              <w:t xml:space="preserve"> </w:t>
+            </w:r>
+          </w:p>
+          <w:p>
+            <w:pPr>
+              <w:widowControl w:val="0"/>
+              <w:pBdr>
+                <w:top w:val="nil"/>
+                <w:left w:val="nil"/>
+                <w:bottom w:val="nil"/>
+                <w:right w:val="nil"/>
+                <w:between w:val="nil"/>
+              </w:pBdr>
+              <w:rPr>
+                <w:color w:val="4A86E8"/>
+                <w:sz w:val="20"/>
+                <w:szCs w:val="20"/>
+              </w:rPr>
+            </w:pPr>
+            <w:r>
+              <w:rPr>
+                <w:color w:val="4A86E8"/>
+                <w:sz w:val="20"/>
+                <w:szCs w:val="20"/>
+              </w:rPr>
+              <w:t>https://www.linkedin.com/in/zach-rojas-82ba99215/</w:t>
+            </w:r>
+            <w:r>
+              <w:rPr>
+                <w:color w:val="4A86E8"/>
+                <w:sz w:val="20"/>
+                <w:szCs w:val="20"/>
+              </w:rPr>
+              <w:t xml:space="preserve"> </w:t>
+            </w:r>
+          </w:p>
+          <w:p>
+            <w:pPr>
+              <w:widowControl w:val="0"/>
+              <w:pBdr>
+                <w:top w:val="nil"/>
+                <w:left w:val="nil"/>
+                <w:bottom w:val="nil"/>
+                <w:right w:val="nil"/>
+                <w:between w:val="nil"/>
+              </w:pBdr>
+              <w:rPr>
+                <w:color w:val="4A86E8"/>
+                <w:sz w:val="20"/>
+                <w:szCs w:val="20"/>
+              </w:rPr>
+            </w:pPr>
           </w:p>
         </w:tc>
       </w:tr>
@@ -387,7 +499,7 @@
                           <pic:cNvPicPr preferRelativeResize="0"/>
                         </pic:nvPicPr>
                         <pic:blipFill>
-                          <a:blip r:embed="rId5"/>
+                          <a:blip r:embed="rId7"/>
                           <a:srcRect/>
                           <a:stretch>
                             <a:fillRect/>
@@ -446,23 +558,7 @@
                 <w:sz w:val="20"/>
                 <w:szCs w:val="20"/>
               </w:rPr>
-              <w:t xml:space="preserve"> - Web APIs - </w:t>
-            </w:r>
-            <w:proofErr w:type="gramStart"/>
-            <w:r>
-              <w:rPr>
-                <w:sz w:val="20"/>
-                <w:szCs w:val="20"/>
-              </w:rPr>
-              <w:t>Server Side</w:t>
-            </w:r>
-            <w:proofErr w:type="gramEnd"/>
-            <w:r>
-              <w:rPr>
-                <w:sz w:val="20"/>
-                <w:szCs w:val="20"/>
-              </w:rPr>
-              <w:t xml:space="preserve"> APIs - Bootstrap - </w:t>
+              <w:t xml:space="preserve"> - Web APIs - Server Side APIs - Bootstrap - </w:t>
             </w:r>
             <w:proofErr w:type="spellStart"/>
             <w:r>
@@ -603,7 +699,7 @@
                           <pic:cNvPicPr preferRelativeResize="0"/>
                         </pic:nvPicPr>
                         <pic:blipFill>
-                          <a:blip r:embed="rId5"/>
+                          <a:blip r:embed="rId7"/>
                           <a:srcRect/>
                           <a:stretch>
                             <a:fillRect/>
@@ -673,15 +769,7 @@
             <w:bookmarkStart w:id="6" w:name="_80m0megl6m3e" w:colFirst="0" w:colLast="0"/>
             <w:bookmarkEnd w:id="6"/>
             <w:r>
-              <w:t xml:space="preserve">July 2018 - </w:t>
-            </w:r>
-            <w:proofErr w:type="gramStart"/>
-            <w:r>
-              <w:t>PRESENT,  Irving</w:t>
-            </w:r>
-            <w:proofErr w:type="gramEnd"/>
-            <w:r>
-              <w:t>, Texas</w:t>
+              <w:t>July 2018 - PRESENT,  Irving, Texas</w:t>
             </w:r>
           </w:p>
           <w:p>
@@ -705,23 +793,7 @@
                 <w:sz w:val="20"/>
                 <w:szCs w:val="20"/>
               </w:rPr>
-              <w:t xml:space="preserve">Audit pricing data throughout the store to ensure company standards in pricing and item data accuracy. Install and maintain all marketing assets to align with regional and global programs. Provide best in class customer service to guest and </w:t>
-            </w:r>
-            <w:proofErr w:type="gramStart"/>
-            <w:r>
-              <w:rPr>
-                <w:sz w:val="20"/>
-                <w:szCs w:val="20"/>
-              </w:rPr>
-              <w:t>third party</w:t>
-            </w:r>
-            <w:proofErr w:type="gramEnd"/>
-            <w:r>
-              <w:rPr>
-                <w:sz w:val="20"/>
-                <w:szCs w:val="20"/>
-              </w:rPr>
-              <w:t xml:space="preserve"> workers. Serve as the liaison for all things tech in the store. </w:t>
+              <w:t xml:space="preserve">Audit pricing data throughout the store to ensure company standards in pricing and item data accuracy. Install and maintain all marketing assets to align with regional and global programs. Provide best in class customer service to guest and third party workers. Serve as the liaison for all things tech in the store. </w:t>
             </w:r>
           </w:p>
           <w:p>
@@ -847,15 +919,7 @@
             <w:bookmarkStart w:id="10" w:name="_aoj1792hs637" w:colFirst="0" w:colLast="0"/>
             <w:bookmarkEnd w:id="10"/>
             <w:r>
-              <w:t xml:space="preserve">September 2015 - June </w:t>
-            </w:r>
-            <w:proofErr w:type="gramStart"/>
-            <w:r>
-              <w:t>2017,  Fort</w:t>
-            </w:r>
-            <w:proofErr w:type="gramEnd"/>
-            <w:r>
-              <w:t xml:space="preserve"> Worth, Texas</w:t>
+              <w:t>September 2015 - June 2017,  Fort Worth, Texas</w:t>
             </w:r>
           </w:p>
           <w:p>
@@ -879,23 +943,7 @@
                 <w:sz w:val="20"/>
                 <w:szCs w:val="20"/>
               </w:rPr>
-              <w:t xml:space="preserve">Stock shelves and maintain inventory throughout the day. Provide Best in class customer service to all guest and </w:t>
-            </w:r>
-            <w:proofErr w:type="gramStart"/>
-            <w:r>
-              <w:rPr>
-                <w:sz w:val="20"/>
-                <w:szCs w:val="20"/>
-              </w:rPr>
-              <w:t>third party</w:t>
-            </w:r>
-            <w:proofErr w:type="gramEnd"/>
-            <w:r>
-              <w:rPr>
-                <w:sz w:val="20"/>
-                <w:szCs w:val="20"/>
-              </w:rPr>
-              <w:t xml:space="preserve"> workers. Assist any other teams with daily tasks as needed. </w:t>
+              <w:t xml:space="preserve">Stock shelves and maintain inventory throughout the day. Provide Best in class customer service to all guest and third party workers. Assist any other teams with daily tasks as needed. </w:t>
             </w:r>
           </w:p>
         </w:tc>
@@ -1020,7 +1068,7 @@
                           <pic:cNvPicPr preferRelativeResize="0"/>
                         </pic:nvPicPr>
                         <pic:blipFill>
-                          <a:blip r:embed="rId5"/>
+                          <a:blip r:embed="rId7"/>
                           <a:srcRect/>
                           <a:stretch>
                             <a:fillRect/>
@@ -1090,15 +1138,7 @@
             <w:bookmarkStart w:id="13" w:name="_uqfre138cju9" w:colFirst="0" w:colLast="0"/>
             <w:bookmarkEnd w:id="13"/>
             <w:r>
-              <w:t xml:space="preserve">July 2021 - </w:t>
-            </w:r>
-            <w:proofErr w:type="gramStart"/>
-            <w:r>
-              <w:t>Present,  Dallas</w:t>
-            </w:r>
-            <w:proofErr w:type="gramEnd"/>
-            <w:r>
-              <w:t>, Texas</w:t>
+              <w:t>July 2021 - Present,  Dallas, Texas</w:t>
             </w:r>
           </w:p>
           <w:p>
@@ -1128,21 +1168,7 @@
               <w:rPr>
                 <w:b w:val="0"/>
               </w:rPr>
-              <w:t xml:space="preserve">/ </w:t>
-            </w:r>
-            <w:proofErr w:type="gramStart"/>
-            <w:r>
-              <w:rPr>
-                <w:b w:val="0"/>
-              </w:rPr>
-              <w:t>Associate’s Degree</w:t>
-            </w:r>
-            <w:proofErr w:type="gramEnd"/>
-            <w:r>
-              <w:rPr>
-                <w:b w:val="0"/>
-              </w:rPr>
-              <w:t xml:space="preserve"> of Science</w:t>
+              <w:t>/ Associate’s Degree of Science</w:t>
             </w:r>
           </w:p>
           <w:p>
@@ -1163,15 +1189,7 @@
             <w:bookmarkStart w:id="15" w:name="_re1qtuma0rpm" w:colFirst="0" w:colLast="0"/>
             <w:bookmarkEnd w:id="15"/>
             <w:r>
-              <w:t xml:space="preserve">September 2014 - May </w:t>
-            </w:r>
-            <w:proofErr w:type="gramStart"/>
-            <w:r>
-              <w:t>2021,  Hurst</w:t>
-            </w:r>
-            <w:proofErr w:type="gramEnd"/>
-            <w:r>
-              <w:t>, Texas</w:t>
+              <w:t>September 2014 - May 2021,  Hurst, Texas</w:t>
             </w:r>
           </w:p>
           <w:p>
@@ -1311,7 +1329,7 @@
                           <pic:cNvPicPr preferRelativeResize="0"/>
                         </pic:nvPicPr>
                         <pic:blipFill>
-                          <a:blip r:embed="rId5"/>
+                          <a:blip r:embed="rId7"/>
                           <a:srcRect/>
                           <a:stretch>
                             <a:fillRect/>
@@ -1536,23 +1554,7 @@
                 <w:sz w:val="20"/>
                 <w:szCs w:val="20"/>
               </w:rPr>
-              <w:t xml:space="preserve">A weather app showing the current day forecast as well as a </w:t>
-            </w:r>
-            <w:proofErr w:type="gramStart"/>
-            <w:r>
-              <w:rPr>
-                <w:sz w:val="20"/>
-                <w:szCs w:val="20"/>
-              </w:rPr>
-              <w:t>five day</w:t>
-            </w:r>
-            <w:proofErr w:type="gramEnd"/>
-            <w:r>
-              <w:rPr>
-                <w:sz w:val="20"/>
-                <w:szCs w:val="20"/>
-              </w:rPr>
-              <w:t xml:space="preserve"> forecast. Made with HTML, JavaScript, and Bootstrap.</w:t>
+              <w:t>A weather app showing the current day forecast as well as a five day forecast. Made with HTML, JavaScript, and Bootstrap.</w:t>
             </w:r>
           </w:p>
         </w:tc>
@@ -1571,7 +1573,7 @@
     </w:p>
     <w:p/>
     <w:sectPr>
-      <w:headerReference w:type="default" r:id="rId6"/>
+      <w:headerReference w:type="default" r:id="rId11"/>
       <w:pgSz w:w="12240" w:h="15840"/>
       <w:pgMar w:top="720" w:right="1080" w:bottom="720" w:left="1080" w:header="0" w:footer="720" w:gutter="0"/>
       <w:pgNumType w:start="1"/>
@@ -1579,6 +1581,44 @@
     </w:sectPr>
   </w:body>
 </w:document>
+</file>
+
+<file path=word/endnotes.xml><?xml version="1.0" encoding="utf-8"?>
+<w:endnotes xmlns:wpc="http://schemas.microsoft.com/office/word/2010/wordprocessingCanvas" xmlns:cx="http://schemas.microsoft.com/office/drawing/2014/chartex" xmlns:cx1="http://schemas.microsoft.com/office/drawing/2015/9/8/chartex" xmlns:cx2="http://schemas.microsoft.com/office/drawing/2015/10/21/chartex" xmlns:cx3="http://schemas.microsoft.com/office/drawing/2016/5/9/chartex" xmlns:cx4="http://schemas.microsoft.com/office/drawing/2016/5/10/chartex" xmlns:cx5="http://schemas.microsoft.com/office/drawing/2016/5/11/chartex" xmlns:cx6="http://schemas.microsoft.com/office/drawing/2016/5/12/chartex" xmlns:cx7="http://schemas.microsoft.com/office/drawing/2016/5/13/chartex" xmlns:cx8="http://schemas.microsoft.com/office/drawing/2016/5/14/chartex" xmlns:mc="http://schemas.openxmlformats.org/markup-compatibility/2006" xmlns:aink="http://schemas.microsoft.com/office/drawing/2016/ink" xmlns:am3d="http://schemas.microsoft.com/office/drawing/2017/model3d" xmlns:o="urn:schemas-microsoft-com:office:office" xmlns:r="http://schemas.openxmlformats.org/officeDocument/2006/relationships" xmlns:m="http://schemas.openxmlformats.org/officeDocument/2006/math" xmlns:v="urn:schemas-microsoft-com:vml" xmlns:wp14="http://schemas.microsoft.com/office/word/2010/wordprocessingDrawing" xmlns:wp="http://schemas.openxmlformats.org/drawingml/2006/wordprocessingDrawing" xmlns:w10="urn:schemas-microsoft-com:office:word" xmlns:w="http://schemas.openxmlformats.org/wordprocessingml/2006/main" xmlns:w14="http://schemas.microsoft.com/office/word/2010/wordml" xmlns:w15="http://schemas.microsoft.com/office/word/2012/wordml" xmlns:w16cex="http://schemas.microsoft.com/office/word/2018/wordml/cex" xmlns:w16cid="http://schemas.microsoft.com/office/word/2016/wordml/cid" xmlns:w16="http://schemas.microsoft.com/office/word/2018/wordml" xmlns:w16sdtdh="http://schemas.microsoft.com/office/word/2020/wordml/sdtdatahash" xmlns:w16se="http://schemas.microsoft.com/office/word/2015/wordml/symex" xmlns:wpg="http://schemas.microsoft.com/office/word/2010/wordprocessingGroup" xmlns:wpi="http://schemas.microsoft.com/office/word/2010/wordprocessingInk" xmlns:wne="http://schemas.microsoft.com/office/word/2006/wordml" xmlns:wps="http://schemas.microsoft.com/office/word/2010/wordprocessingShape" mc:Ignorable="w14 w15 w16se w16cid w16 w16cex w16sdtdh wp14">
+  <w:endnote w:type="separator" w:id="-1">
+    <w:p>
+      <w:r>
+        <w:separator/>
+      </w:r>
+    </w:p>
+  </w:endnote>
+  <w:endnote w:type="continuationSeparator" w:id="0">
+    <w:p>
+      <w:r>
+        <w:continuationSeparator/>
+      </w:r>
+    </w:p>
+  </w:endnote>
+</w:endnotes>
+</file>
+
+<file path=word/footnotes.xml><?xml version="1.0" encoding="utf-8"?>
+<w:footnotes xmlns:wpc="http://schemas.microsoft.com/office/word/2010/wordprocessingCanvas" xmlns:cx="http://schemas.microsoft.com/office/drawing/2014/chartex" xmlns:cx1="http://schemas.microsoft.com/office/drawing/2015/9/8/chartex" xmlns:cx2="http://schemas.microsoft.com/office/drawing/2015/10/21/chartex" xmlns:cx3="http://schemas.microsoft.com/office/drawing/2016/5/9/chartex" xmlns:cx4="http://schemas.microsoft.com/office/drawing/2016/5/10/chartex" xmlns:cx5="http://schemas.microsoft.com/office/drawing/2016/5/11/chartex" xmlns:cx6="http://schemas.microsoft.com/office/drawing/2016/5/12/chartex" xmlns:cx7="http://schemas.microsoft.com/office/drawing/2016/5/13/chartex" xmlns:cx8="http://schemas.microsoft.com/office/drawing/2016/5/14/chartex" xmlns:mc="http://schemas.openxmlformats.org/markup-compatibility/2006" xmlns:aink="http://schemas.microsoft.com/office/drawing/2016/ink" xmlns:am3d="http://schemas.microsoft.com/office/drawing/2017/model3d" xmlns:o="urn:schemas-microsoft-com:office:office" xmlns:r="http://schemas.openxmlformats.org/officeDocument/2006/relationships" xmlns:m="http://schemas.openxmlformats.org/officeDocument/2006/math" xmlns:v="urn:schemas-microsoft-com:vml" xmlns:wp14="http://schemas.microsoft.com/office/word/2010/wordprocessingDrawing" xmlns:wp="http://schemas.openxmlformats.org/drawingml/2006/wordprocessingDrawing" xmlns:w10="urn:schemas-microsoft-com:office:word" xmlns:w="http://schemas.openxmlformats.org/wordprocessingml/2006/main" xmlns:w14="http://schemas.microsoft.com/office/word/2010/wordml" xmlns:w15="http://schemas.microsoft.com/office/word/2012/wordml" xmlns:w16cex="http://schemas.microsoft.com/office/word/2018/wordml/cex" xmlns:w16cid="http://schemas.microsoft.com/office/word/2016/wordml/cid" xmlns:w16="http://schemas.microsoft.com/office/word/2018/wordml" xmlns:w16sdtdh="http://schemas.microsoft.com/office/word/2020/wordml/sdtdatahash" xmlns:w16se="http://schemas.microsoft.com/office/word/2015/wordml/symex" xmlns:wpg="http://schemas.microsoft.com/office/word/2010/wordprocessingGroup" xmlns:wpi="http://schemas.microsoft.com/office/word/2010/wordprocessingInk" xmlns:wne="http://schemas.microsoft.com/office/word/2006/wordml" xmlns:wps="http://schemas.microsoft.com/office/word/2010/wordprocessingShape" mc:Ignorable="w14 w15 w16se w16cid w16 w16cex w16sdtdh wp14">
+  <w:footnote w:type="separator" w:id="-1">
+    <w:p>
+      <w:r>
+        <w:separator/>
+      </w:r>
+    </w:p>
+  </w:footnote>
+  <w:footnote w:type="continuationSeparator" w:id="0">
+    <w:p>
+      <w:r>
+        <w:continuationSeparator/>
+      </w:r>
+    </w:p>
+  </w:footnote>
+</w:footnotes>
 </file>
 
 <file path=word/header1.xml><?xml version="1.0" encoding="utf-8"?>
@@ -2312,6 +2352,29 @@
       <w:lang w:val="en"/>
     </w:rPr>
   </w:style>
+  <w:style w:type="character" w:styleId="Hyperlink">
+    <w:name w:val="Hyperlink"/>
+    <w:basedOn w:val="DefaultParagraphFont"/>
+    <w:uiPriority w:val="99"/>
+    <w:unhideWhenUsed/>
+    <w:rsid w:val="00954AB0"/>
+    <w:rPr>
+      <w:color w:val="0563C1" w:themeColor="hyperlink"/>
+      <w:u w:val="single"/>
+    </w:rPr>
+  </w:style>
+  <w:style w:type="character" w:styleId="UnresolvedMention">
+    <w:name w:val="Unresolved Mention"/>
+    <w:basedOn w:val="DefaultParagraphFont"/>
+    <w:uiPriority w:val="99"/>
+    <w:semiHidden/>
+    <w:unhideWhenUsed/>
+    <w:rsid w:val="00954AB0"/>
+    <w:rPr>
+      <w:color w:val="605E5C"/>
+      <w:shd w:val="clear" w:color="auto" w:fill="E1DFDD"/>
+    </w:rPr>
+  </w:style>
 </w:styles>
 </file>
 

</xml_diff>